<commit_message>
Only cards left to add
</commit_message>
<xml_diff>
--- a/Novulyn/Portfolio.docx
+++ b/Novulyn/Portfolio.docx
@@ -26,18 +26,10 @@
         <w:jc w:val="both"/>
       </w:pPr>
       <w:r>
-        <w:t xml:space="preserve">Logo/sign.                                                       Home     About </w:t>
-      </w:r>
-      <w:proofErr w:type="gramStart"/>
-      <w:r>
-        <w:t xml:space="preserve">me  </w:t>
-      </w:r>
-      <w:r>
-        <w:t>My</w:t>
-      </w:r>
-      <w:proofErr w:type="gramEnd"/>
-      <w:r>
-        <w:t xml:space="preserve"> BRAINCHILDS</w:t>
+        <w:t xml:space="preserve">Logo/sign.                                                       Home     About me  </w:t>
+      </w:r>
+      <w:r>
+        <w:t>My BRAINCHILDS</w:t>
       </w:r>
       <w:r>
         <w:t xml:space="preserve">  Diary   Contact</w:t>
@@ -211,7 +203,13 @@
         <w:jc w:val="both"/>
       </w:pPr>
       <w:r>
-        <w:t>Life, to me, is a pilgrimage of potential, an endless journey of creation and connection. I don’t seek to conquer the unknown—I seek to embrace it, for it holds the keys to the extraordinary</w:t>
+        <w:t>Life, to me, is a pilgrimage of potential, an endless journey of creation and connection. I don’t seek to conquer the unknown</w:t>
+      </w:r>
+      <w:r>
+        <w:t xml:space="preserve"> - </w:t>
+      </w:r>
+      <w:r>
+        <w:t>I seek to embrace it, for it holds the keys to the extraordinary</w:t>
       </w:r>
       <w:r>
         <w:t>.</w:t>
@@ -267,21 +265,8 @@
         </w:tabs>
         <w:jc w:val="both"/>
       </w:pPr>
-      <w:proofErr w:type="spellStart"/>
-      <w:r>
-        <w:t>Linkedin</w:t>
-      </w:r>
-      <w:proofErr w:type="spellEnd"/>
-      <w:r>
-        <w:t>/</w:t>
-      </w:r>
-      <w:proofErr w:type="spellStart"/>
-      <w:r>
-        <w:t>facebook</w:t>
-      </w:r>
-      <w:proofErr w:type="spellEnd"/>
-      <w:r>
-        <w:t>/X/Instagram</w:t>
+      <w:r>
+        <w:t>Linkedin/facebook/X/Instagram</w:t>
       </w:r>
     </w:p>
     <w:p>
@@ -339,13 +324,8 @@
         <w:jc w:val="both"/>
       </w:pPr>
       <w:r>
-        <w:t xml:space="preserve">My </w:t>
-      </w:r>
-      <w:proofErr w:type="spellStart"/>
-      <w:r>
-        <w:t>brainchilds</w:t>
-      </w:r>
-      <w:proofErr w:type="spellEnd"/>
+        <w:t>My brainchilds</w:t>
+      </w:r>
       <w:r>
         <w:t xml:space="preserve"> </w:t>
       </w:r>
@@ -442,123 +422,102 @@
         </w:tabs>
         <w:jc w:val="both"/>
       </w:pPr>
-      <w:proofErr w:type="spellStart"/>
       <w:r>
         <w:t>Eflix.store</w:t>
       </w:r>
-      <w:proofErr w:type="spellEnd"/>
-    </w:p>
-    <w:p>
-      <w:pPr>
-        <w:tabs>
-          <w:tab w:val="left" w:pos="985"/>
-        </w:tabs>
-        <w:jc w:val="both"/>
-      </w:pPr>
-      <w:proofErr w:type="spellStart"/>
+    </w:p>
+    <w:p>
+      <w:pPr>
+        <w:tabs>
+          <w:tab w:val="left" w:pos="985"/>
+        </w:tabs>
+        <w:jc w:val="both"/>
+      </w:pPr>
       <w:r>
         <w:t>NovolynIT</w:t>
       </w:r>
-      <w:proofErr w:type="spellEnd"/>
-    </w:p>
-    <w:p>
-      <w:pPr>
-        <w:tabs>
-          <w:tab w:val="left" w:pos="985"/>
-        </w:tabs>
-        <w:jc w:val="both"/>
-      </w:pPr>
-      <w:proofErr w:type="spellStart"/>
+    </w:p>
+    <w:p>
+      <w:pPr>
+        <w:tabs>
+          <w:tab w:val="left" w:pos="985"/>
+        </w:tabs>
+        <w:jc w:val="both"/>
+      </w:pPr>
       <w:r>
         <w:t>NovulynDigital</w:t>
       </w:r>
-      <w:proofErr w:type="spellEnd"/>
-    </w:p>
-    <w:p>
-      <w:pPr>
-        <w:tabs>
-          <w:tab w:val="left" w:pos="985"/>
-        </w:tabs>
-        <w:jc w:val="both"/>
-      </w:pPr>
-      <w:proofErr w:type="spellStart"/>
+    </w:p>
+    <w:p>
+      <w:pPr>
+        <w:tabs>
+          <w:tab w:val="left" w:pos="985"/>
+        </w:tabs>
+        <w:jc w:val="both"/>
+      </w:pPr>
       <w:r>
         <w:t>Novulyn</w:t>
       </w:r>
       <w:r>
         <w:t>Edu</w:t>
       </w:r>
-      <w:proofErr w:type="spellEnd"/>
-    </w:p>
-    <w:p>
-      <w:pPr>
-        <w:tabs>
-          <w:tab w:val="left" w:pos="985"/>
-        </w:tabs>
-        <w:jc w:val="both"/>
-      </w:pPr>
-      <w:proofErr w:type="spellStart"/>
+    </w:p>
+    <w:p>
+      <w:pPr>
+        <w:tabs>
+          <w:tab w:val="left" w:pos="985"/>
+        </w:tabs>
+        <w:jc w:val="both"/>
+      </w:pPr>
       <w:r>
         <w:t>NovulynConsultants</w:t>
       </w:r>
-      <w:proofErr w:type="spellEnd"/>
-    </w:p>
-    <w:p>
-      <w:pPr>
-        <w:tabs>
-          <w:tab w:val="left" w:pos="985"/>
-        </w:tabs>
-        <w:jc w:val="both"/>
-      </w:pPr>
-      <w:proofErr w:type="spellStart"/>
-      <w:r>
-        <w:t>Novulyn</w:t>
-      </w:r>
-      <w:proofErr w:type="spellEnd"/>
-      <w:r>
-        <w:t xml:space="preserve"> Tours</w:t>
-      </w:r>
-    </w:p>
-    <w:p>
-      <w:pPr>
-        <w:tabs>
-          <w:tab w:val="left" w:pos="985"/>
-        </w:tabs>
-        <w:jc w:val="both"/>
-      </w:pPr>
-      <w:proofErr w:type="spellStart"/>
-      <w:r>
-        <w:t>Novulyn</w:t>
-      </w:r>
-      <w:proofErr w:type="spellEnd"/>
-      <w:r>
-        <w:t xml:space="preserve"> creations</w:t>
-      </w:r>
-    </w:p>
-    <w:p>
-      <w:pPr>
-        <w:tabs>
-          <w:tab w:val="left" w:pos="985"/>
-        </w:tabs>
-        <w:jc w:val="both"/>
-      </w:pPr>
-    </w:p>
-    <w:p>
-      <w:pPr>
-        <w:tabs>
-          <w:tab w:val="left" w:pos="985"/>
-        </w:tabs>
-        <w:jc w:val="both"/>
-      </w:pPr>
-    </w:p>
-    <w:p>
-      <w:pPr>
-        <w:tabs>
-          <w:tab w:val="left" w:pos="985"/>
-        </w:tabs>
-        <w:jc w:val="both"/>
-      </w:pPr>
-      <w:proofErr w:type="spellStart"/>
+    </w:p>
+    <w:p>
+      <w:pPr>
+        <w:tabs>
+          <w:tab w:val="left" w:pos="985"/>
+        </w:tabs>
+        <w:jc w:val="both"/>
+      </w:pPr>
+      <w:r>
+        <w:t>Novulyn Tours</w:t>
+      </w:r>
+    </w:p>
+    <w:p>
+      <w:pPr>
+        <w:tabs>
+          <w:tab w:val="left" w:pos="985"/>
+        </w:tabs>
+        <w:jc w:val="both"/>
+      </w:pPr>
+      <w:r>
+        <w:t>Novulyn creations</w:t>
+      </w:r>
+    </w:p>
+    <w:p>
+      <w:pPr>
+        <w:tabs>
+          <w:tab w:val="left" w:pos="985"/>
+        </w:tabs>
+        <w:jc w:val="both"/>
+      </w:pPr>
+    </w:p>
+    <w:p>
+      <w:pPr>
+        <w:tabs>
+          <w:tab w:val="left" w:pos="985"/>
+        </w:tabs>
+        <w:jc w:val="both"/>
+      </w:pPr>
+    </w:p>
+    <w:p>
+      <w:pPr>
+        <w:tabs>
+          <w:tab w:val="left" w:pos="985"/>
+        </w:tabs>
+        <w:jc w:val="both"/>
+      </w:pPr>
       <w:r>
         <w:rPr>
           <w:b/>
@@ -566,30 +525,24 @@
         </w:rPr>
         <w:t>Eflix.store</w:t>
       </w:r>
-      <w:proofErr w:type="spellEnd"/>
-    </w:p>
-    <w:p>
-      <w:pPr>
-        <w:tabs>
-          <w:tab w:val="left" w:pos="985"/>
-        </w:tabs>
-        <w:jc w:val="both"/>
-      </w:pPr>
-    </w:p>
-    <w:p>
-      <w:pPr>
-        <w:tabs>
-          <w:tab w:val="left" w:pos="985"/>
-        </w:tabs>
-        <w:jc w:val="both"/>
-      </w:pPr>
-      <w:proofErr w:type="spellStart"/>
-      <w:r>
-        <w:t>Eflix.store</w:t>
-      </w:r>
-      <w:proofErr w:type="spellEnd"/>
-      <w:r>
-        <w:t xml:space="preserve"> is Bangladesh’s most trusted digital product solution provider, operating since 2019. With over 60,000 successful product deliveries, we specialize in offering reliable, high-quality digital products tailored to meet the unique needs of our clients. Our </w:t>
+    </w:p>
+    <w:p>
+      <w:pPr>
+        <w:tabs>
+          <w:tab w:val="left" w:pos="985"/>
+        </w:tabs>
+        <w:jc w:val="both"/>
+      </w:pPr>
+    </w:p>
+    <w:p>
+      <w:pPr>
+        <w:tabs>
+          <w:tab w:val="left" w:pos="985"/>
+        </w:tabs>
+        <w:jc w:val="both"/>
+      </w:pPr>
+      <w:r>
+        <w:t xml:space="preserve">Eflix.store is Bangladesh’s most trusted digital product solution provider, operating since 2019. With over 60,000 successful product deliveries, we specialize in offering reliable, high-quality digital products tailored to meet the unique needs of our clients. Our </w:t>
       </w:r>
       <w:r>
         <w:lastRenderedPageBreak/>
@@ -611,7 +564,6 @@
         </w:tabs>
         <w:jc w:val="both"/>
       </w:pPr>
-      <w:proofErr w:type="spellStart"/>
       <w:r>
         <w:rPr>
           <w:b/>
@@ -619,56 +571,41 @@
         </w:rPr>
         <w:t>NovulynIT</w:t>
       </w:r>
-      <w:proofErr w:type="spellEnd"/>
-    </w:p>
-    <w:p>
-      <w:pPr>
-        <w:tabs>
-          <w:tab w:val="left" w:pos="985"/>
-        </w:tabs>
-        <w:jc w:val="both"/>
-      </w:pPr>
-    </w:p>
-    <w:p>
-      <w:pPr>
-        <w:tabs>
-          <w:tab w:val="left" w:pos="985"/>
-        </w:tabs>
-        <w:jc w:val="both"/>
-      </w:pPr>
-      <w:proofErr w:type="spellStart"/>
-      <w:r>
-        <w:t>NovulynIT</w:t>
-      </w:r>
-      <w:proofErr w:type="spellEnd"/>
-      <w:r>
-        <w:t xml:space="preserve"> provides cutting-edge IT solutions with expertise in </w:t>
-      </w:r>
-      <w:proofErr w:type="spellStart"/>
-      <w:r>
-        <w:t>WiFi</w:t>
-      </w:r>
-      <w:proofErr w:type="spellEnd"/>
-      <w:r>
-        <w:t xml:space="preserve"> surveys, data center management, FTTH, expert commissioning, and cellular &amp; 5G networks. We specialize in EV charging solutions, modular data centers, and offer unparalleled agility in data center solutions. Our expert onsite support ensures that all your IT infrastructure needs are met with precision and efficiency.</w:t>
-      </w:r>
-    </w:p>
-    <w:p>
-      <w:pPr>
-        <w:tabs>
-          <w:tab w:val="left" w:pos="985"/>
-        </w:tabs>
-        <w:jc w:val="both"/>
-      </w:pPr>
-    </w:p>
-    <w:p>
-      <w:pPr>
-        <w:tabs>
-          <w:tab w:val="left" w:pos="985"/>
-        </w:tabs>
-        <w:jc w:val="both"/>
-      </w:pPr>
-      <w:proofErr w:type="spellStart"/>
+    </w:p>
+    <w:p>
+      <w:pPr>
+        <w:tabs>
+          <w:tab w:val="left" w:pos="985"/>
+        </w:tabs>
+        <w:jc w:val="both"/>
+      </w:pPr>
+    </w:p>
+    <w:p>
+      <w:pPr>
+        <w:tabs>
+          <w:tab w:val="left" w:pos="985"/>
+        </w:tabs>
+        <w:jc w:val="both"/>
+      </w:pPr>
+      <w:r>
+        <w:t>NovulynIT provides cutting-edge IT solutions with expertise in WiFi surveys, data center management, FTTH, expert commissioning, and cellular &amp; 5G networks. We specialize in EV charging solutions, modular data centers, and offer unparalleled agility in data center solutions. Our expert onsite support ensures that all your IT infrastructure needs are met with precision and efficiency.</w:t>
+      </w:r>
+    </w:p>
+    <w:p>
+      <w:pPr>
+        <w:tabs>
+          <w:tab w:val="left" w:pos="985"/>
+        </w:tabs>
+        <w:jc w:val="both"/>
+      </w:pPr>
+    </w:p>
+    <w:p>
+      <w:pPr>
+        <w:tabs>
+          <w:tab w:val="left" w:pos="985"/>
+        </w:tabs>
+        <w:jc w:val="both"/>
+      </w:pPr>
       <w:r>
         <w:rPr>
           <w:b/>
@@ -676,48 +613,41 @@
         </w:rPr>
         <w:t>NovulynDigital</w:t>
       </w:r>
-      <w:proofErr w:type="spellEnd"/>
-    </w:p>
-    <w:p>
-      <w:pPr>
-        <w:tabs>
-          <w:tab w:val="left" w:pos="985"/>
-        </w:tabs>
-        <w:jc w:val="both"/>
-      </w:pPr>
-    </w:p>
-    <w:p>
-      <w:pPr>
-        <w:tabs>
-          <w:tab w:val="left" w:pos="985"/>
-        </w:tabs>
-        <w:jc w:val="both"/>
-      </w:pPr>
-      <w:proofErr w:type="spellStart"/>
-      <w:r>
-        <w:t>NovulynDigital</w:t>
-      </w:r>
-      <w:proofErr w:type="spellEnd"/>
-      <w:r>
-        <w:t xml:space="preserve"> is a full-service digital solutions provider specializing in a wide range of services, including digital marketing, website design, app development, logo creation, video editing, and motion graphics. We also offer expertise in software development, automation systems, content writing, online customer service, and social media strategy and marketing. Our SEO and AI chatbot solutions are designed to drive engagement and optimize business performance. With a focus on innovation and quality, we empower businesses to elevate their digital presence and achieve measurable success in an ever-evolving digital landscape.</w:t>
-      </w:r>
-    </w:p>
-    <w:p>
-      <w:pPr>
-        <w:tabs>
-          <w:tab w:val="left" w:pos="985"/>
-        </w:tabs>
-        <w:jc w:val="both"/>
-      </w:pPr>
-    </w:p>
-    <w:p>
-      <w:pPr>
-        <w:tabs>
-          <w:tab w:val="left" w:pos="985"/>
-        </w:tabs>
-        <w:jc w:val="both"/>
-      </w:pPr>
-      <w:proofErr w:type="spellStart"/>
+    </w:p>
+    <w:p>
+      <w:pPr>
+        <w:tabs>
+          <w:tab w:val="left" w:pos="985"/>
+        </w:tabs>
+        <w:jc w:val="both"/>
+      </w:pPr>
+    </w:p>
+    <w:p>
+      <w:pPr>
+        <w:tabs>
+          <w:tab w:val="left" w:pos="985"/>
+        </w:tabs>
+        <w:jc w:val="both"/>
+      </w:pPr>
+      <w:r>
+        <w:t>NovulynDigital is a full-service digital solutions provider specializing in a wide range of services, including digital marketing, website design, app development, logo creation, video editing, and motion graphics. We also offer expertise in software development, automation systems, content writing, online customer service, and social media strategy and marketing. Our SEO and AI chatbot solutions are designed to drive engagement and optimize business performance. With a focus on innovation and quality, we empower businesses to elevate their digital presence and achieve measurable success in an ever-evolving digital landscape.</w:t>
+      </w:r>
+    </w:p>
+    <w:p>
+      <w:pPr>
+        <w:tabs>
+          <w:tab w:val="left" w:pos="985"/>
+        </w:tabs>
+        <w:jc w:val="both"/>
+      </w:pPr>
+    </w:p>
+    <w:p>
+      <w:pPr>
+        <w:tabs>
+          <w:tab w:val="left" w:pos="985"/>
+        </w:tabs>
+        <w:jc w:val="both"/>
+      </w:pPr>
       <w:r>
         <w:rPr>
           <w:b/>
@@ -725,48 +655,41 @@
         </w:rPr>
         <w:t>NovulynEdu</w:t>
       </w:r>
-      <w:proofErr w:type="spellEnd"/>
-    </w:p>
-    <w:p>
-      <w:pPr>
-        <w:tabs>
-          <w:tab w:val="left" w:pos="985"/>
-        </w:tabs>
-        <w:jc w:val="both"/>
-      </w:pPr>
-    </w:p>
-    <w:p>
-      <w:pPr>
-        <w:tabs>
-          <w:tab w:val="left" w:pos="985"/>
-        </w:tabs>
-        <w:jc w:val="both"/>
-      </w:pPr>
-      <w:proofErr w:type="spellStart"/>
-      <w:r>
-        <w:t>NovulynEdu</w:t>
-      </w:r>
-      <w:proofErr w:type="spellEnd"/>
-      <w:r>
-        <w:t xml:space="preserve"> is an educational consultancy dedicated to providing expert guidance and support in preparing education-related documents. We assist students and professionals in navigating the complexities of educational systems, ensuring they have the tools and resources needed for success. Whether you need help with applications, or academic planning, we are here to guide you every step of the way.</w:t>
-      </w:r>
-    </w:p>
-    <w:p>
-      <w:pPr>
-        <w:tabs>
-          <w:tab w:val="left" w:pos="985"/>
-        </w:tabs>
-        <w:jc w:val="both"/>
-      </w:pPr>
-    </w:p>
-    <w:p>
-      <w:pPr>
-        <w:tabs>
-          <w:tab w:val="left" w:pos="985"/>
-        </w:tabs>
-        <w:jc w:val="both"/>
-      </w:pPr>
-      <w:proofErr w:type="spellStart"/>
+    </w:p>
+    <w:p>
+      <w:pPr>
+        <w:tabs>
+          <w:tab w:val="left" w:pos="985"/>
+        </w:tabs>
+        <w:jc w:val="both"/>
+      </w:pPr>
+    </w:p>
+    <w:p>
+      <w:pPr>
+        <w:tabs>
+          <w:tab w:val="left" w:pos="985"/>
+        </w:tabs>
+        <w:jc w:val="both"/>
+      </w:pPr>
+      <w:r>
+        <w:t>NovulynEdu is an educational consultancy dedicated to providing expert guidance and support in preparing education-related documents. We assist students and professionals in navigating the complexities of educational systems, ensuring they have the tools and resources needed for success. Whether you need help with applications, or academic planning, we are here to guide you every step of the way.</w:t>
+      </w:r>
+    </w:p>
+    <w:p>
+      <w:pPr>
+        <w:tabs>
+          <w:tab w:val="left" w:pos="985"/>
+        </w:tabs>
+        <w:jc w:val="both"/>
+      </w:pPr>
+    </w:p>
+    <w:p>
+      <w:pPr>
+        <w:tabs>
+          <w:tab w:val="left" w:pos="985"/>
+        </w:tabs>
+        <w:jc w:val="both"/>
+      </w:pPr>
       <w:r>
         <w:rPr>
           <w:b/>
@@ -774,144 +697,134 @@
         </w:rPr>
         <w:t>NovulynConsultants</w:t>
       </w:r>
-      <w:proofErr w:type="spellEnd"/>
-    </w:p>
-    <w:p>
-      <w:pPr>
-        <w:tabs>
-          <w:tab w:val="left" w:pos="985"/>
-        </w:tabs>
-        <w:jc w:val="both"/>
-      </w:pPr>
-    </w:p>
-    <w:p>
-      <w:pPr>
-        <w:tabs>
-          <w:tab w:val="left" w:pos="985"/>
-        </w:tabs>
-        <w:jc w:val="both"/>
-      </w:pPr>
-      <w:proofErr w:type="spellStart"/>
+    </w:p>
+    <w:p>
+      <w:pPr>
+        <w:tabs>
+          <w:tab w:val="left" w:pos="985"/>
+        </w:tabs>
+        <w:jc w:val="both"/>
+      </w:pPr>
+    </w:p>
+    <w:p>
+      <w:pPr>
+        <w:tabs>
+          <w:tab w:val="left" w:pos="985"/>
+        </w:tabs>
+        <w:jc w:val="both"/>
+      </w:pPr>
       <w:r>
         <w:lastRenderedPageBreak/>
-        <w:t>NovulynConsultants</w:t>
-      </w:r>
-      <w:proofErr w:type="spellEnd"/>
-      <w:r>
-        <w:t xml:space="preserve"> is a premier business consultancy offering strategic financial and investment advice, alongside expert support in business setup and legal matters across the EU. We assist companies in establishing their presence in European markets, providing end-to-end solutions in business strategy, financial planning, and legal support to ensure long-term success and compliance.</w:t>
-      </w:r>
-    </w:p>
-    <w:p>
-      <w:pPr>
-        <w:tabs>
-          <w:tab w:val="left" w:pos="985"/>
-        </w:tabs>
-        <w:jc w:val="both"/>
-      </w:pPr>
-    </w:p>
-    <w:p>
-      <w:pPr>
-        <w:tabs>
-          <w:tab w:val="left" w:pos="985"/>
-        </w:tabs>
-        <w:jc w:val="both"/>
-      </w:pPr>
-      <w:proofErr w:type="spellStart"/>
+        <w:t>NovulynConsultants is a premier business consultancy offering strategic financial and investment advice, alongside expert support in business setup and legal matters across the EU. We assist companies in establishing their presence in European markets, providing end-to-end solutions in business strategy, financial planning, and legal support to ensure long-term success and compliance.</w:t>
+      </w:r>
+    </w:p>
+    <w:p>
+      <w:pPr>
+        <w:tabs>
+          <w:tab w:val="left" w:pos="985"/>
+        </w:tabs>
+        <w:jc w:val="both"/>
+      </w:pPr>
+    </w:p>
+    <w:p>
+      <w:pPr>
+        <w:tabs>
+          <w:tab w:val="left" w:pos="985"/>
+        </w:tabs>
+        <w:jc w:val="both"/>
+      </w:pPr>
       <w:r>
         <w:rPr>
           <w:b/>
           <w:bCs/>
         </w:rPr>
-        <w:t>Novulyn</w:t>
-      </w:r>
-      <w:proofErr w:type="spellEnd"/>
+        <w:t>Novulyn Tours</w:t>
+      </w:r>
+    </w:p>
+    <w:p>
+      <w:pPr>
+        <w:tabs>
+          <w:tab w:val="left" w:pos="985"/>
+        </w:tabs>
+        <w:jc w:val="both"/>
+      </w:pPr>
+    </w:p>
+    <w:p>
+      <w:pPr>
+        <w:tabs>
+          <w:tab w:val="left" w:pos="985"/>
+        </w:tabs>
+        <w:jc w:val="both"/>
+      </w:pPr>
+      <w:r>
+        <w:t>Novulyn Tours specializes in curating customized travel experiences, offering expert assistance in tour planning, flight bookings, and organizing tours across Asia and Europe. Whether you’re seeking a cultural adventure or a relaxing getaway, we provide personalized itineraries that ensure unforgettable travel experiences with seamless arrangements.</w:t>
+      </w:r>
+    </w:p>
+    <w:p>
+      <w:pPr>
+        <w:tabs>
+          <w:tab w:val="left" w:pos="985"/>
+        </w:tabs>
+        <w:jc w:val="both"/>
+      </w:pPr>
+    </w:p>
+    <w:p>
+      <w:pPr>
+        <w:tabs>
+          <w:tab w:val="left" w:pos="985"/>
+        </w:tabs>
+        <w:jc w:val="both"/>
+      </w:pPr>
       <w:r>
         <w:rPr>
           <w:b/>
           <w:bCs/>
         </w:rPr>
-        <w:t xml:space="preserve"> Tours</w:t>
-      </w:r>
-    </w:p>
-    <w:p>
-      <w:pPr>
-        <w:tabs>
-          <w:tab w:val="left" w:pos="985"/>
-        </w:tabs>
-        <w:jc w:val="both"/>
-      </w:pPr>
-    </w:p>
-    <w:p>
-      <w:pPr>
-        <w:tabs>
-          <w:tab w:val="left" w:pos="985"/>
-        </w:tabs>
-        <w:jc w:val="both"/>
-      </w:pPr>
-      <w:proofErr w:type="spellStart"/>
-      <w:r>
-        <w:t>Novulyn</w:t>
-      </w:r>
-      <w:proofErr w:type="spellEnd"/>
-      <w:r>
-        <w:t xml:space="preserve"> Tours specializes in curating customized travel experiences, offering expert assistance in tour planning, flight bookings, and organizing tours across Asia and Europe. Whether you’re seeking a cultural adventure or a relaxing getaway, we provide personalized itineraries that ensure unforgettable travel experiences with seamless arrangements.</w:t>
-      </w:r>
-    </w:p>
-    <w:p>
-      <w:pPr>
-        <w:tabs>
-          <w:tab w:val="left" w:pos="985"/>
-        </w:tabs>
-        <w:jc w:val="both"/>
-      </w:pPr>
-    </w:p>
-    <w:p>
-      <w:pPr>
-        <w:tabs>
-          <w:tab w:val="left" w:pos="985"/>
-        </w:tabs>
-        <w:jc w:val="both"/>
-      </w:pPr>
-      <w:proofErr w:type="spellStart"/>
-      <w:r>
+        <w:t>Novulyn Creations</w:t>
+      </w:r>
+    </w:p>
+    <w:p>
+      <w:pPr>
+        <w:tabs>
+          <w:tab w:val="left" w:pos="985"/>
+        </w:tabs>
+        <w:jc w:val="both"/>
+      </w:pPr>
+    </w:p>
+    <w:p>
+      <w:pPr>
+        <w:tabs>
+          <w:tab w:val="left" w:pos="985"/>
+        </w:tabs>
+        <w:jc w:val="both"/>
+      </w:pPr>
+      <w:r>
+        <w:t>Novulyn Creations is a photography agency focused on capturing moments that tell a story. We offer professional photography services and personalized training for individuals and businesses looking to enhance their skills in visual storytelling. With a keen eye for detail and creativity, we bring your vision to life, whether through a lens or through expert guidance.</w:t>
+      </w:r>
+    </w:p>
+    <w:p>
+      <w:pPr>
+        <w:tabs>
+          <w:tab w:val="left" w:pos="985"/>
+        </w:tabs>
+        <w:jc w:val="both"/>
         <w:rPr>
           <w:b/>
           <w:bCs/>
         </w:rPr>
-        <w:t>Novulyn</w:t>
-      </w:r>
-      <w:proofErr w:type="spellEnd"/>
-      <w:r>
+      </w:pPr>
+    </w:p>
+    <w:p>
+      <w:pPr>
+        <w:tabs>
+          <w:tab w:val="left" w:pos="985"/>
+        </w:tabs>
+        <w:jc w:val="both"/>
         <w:rPr>
           <w:b/>
           <w:bCs/>
         </w:rPr>
-        <w:t xml:space="preserve"> Creations</w:t>
-      </w:r>
-    </w:p>
-    <w:p>
-      <w:pPr>
-        <w:tabs>
-          <w:tab w:val="left" w:pos="985"/>
-        </w:tabs>
-        <w:jc w:val="both"/>
-      </w:pPr>
-    </w:p>
-    <w:p>
-      <w:pPr>
-        <w:tabs>
-          <w:tab w:val="left" w:pos="985"/>
-        </w:tabs>
-        <w:jc w:val="both"/>
-      </w:pPr>
-      <w:proofErr w:type="spellStart"/>
-      <w:r>
-        <w:t>Novulyn</w:t>
-      </w:r>
-      <w:proofErr w:type="spellEnd"/>
-      <w:r>
-        <w:t xml:space="preserve"> Creations is a photography agency focused on capturing moments that tell a story. We offer professional photography services and personalized training for individuals and businesses looking to enhance their skills in visual storytelling. With a keen eye for detail and creativity, we bring your vision to life, whether through a lens or through expert guidance.</w:t>
-      </w:r>
+      </w:pPr>
     </w:p>
     <w:p>
       <w:pPr>
@@ -924,85 +837,44 @@
           <w:bCs/>
         </w:rPr>
       </w:pPr>
-    </w:p>
-    <w:p>
-      <w:pPr>
-        <w:tabs>
-          <w:tab w:val="left" w:pos="985"/>
-        </w:tabs>
-        <w:jc w:val="both"/>
+      <w:r>
         <w:rPr>
           <w:b/>
           <w:bCs/>
         </w:rPr>
-      </w:pPr>
-    </w:p>
-    <w:p>
-      <w:pPr>
-        <w:tabs>
-          <w:tab w:val="left" w:pos="985"/>
-        </w:tabs>
-        <w:jc w:val="both"/>
+        <w:t xml:space="preserve">The </w:t>
+      </w:r>
+      <w:r>
         <w:rPr>
           <w:b/>
           <w:bCs/>
         </w:rPr>
-      </w:pPr>
+        <w:t xml:space="preserve">Story </w:t>
+      </w:r>
       <w:r>
         <w:rPr>
           <w:b/>
           <w:bCs/>
         </w:rPr>
-        <w:t xml:space="preserve">The </w:t>
+        <w:t>Behind</w:t>
       </w:r>
       <w:r>
         <w:rPr>
           <w:b/>
           <w:bCs/>
         </w:rPr>
-        <w:t xml:space="preserve">Story </w:t>
-      </w:r>
-      <w:r>
-        <w:rPr>
-          <w:b/>
-          <w:bCs/>
-        </w:rPr>
-        <w:t>Behind</w:t>
-      </w:r>
-      <w:r>
-        <w:rPr>
-          <w:b/>
-          <w:bCs/>
-        </w:rPr>
-        <w:t xml:space="preserve"> </w:t>
-      </w:r>
-      <w:proofErr w:type="spellStart"/>
-      <w:r>
-        <w:rPr>
-          <w:b/>
-          <w:bCs/>
-        </w:rPr>
-        <w:t>Novulyn</w:t>
-      </w:r>
-      <w:proofErr w:type="spellEnd"/>
-    </w:p>
-    <w:p>
-      <w:pPr>
-        <w:tabs>
-          <w:tab w:val="left" w:pos="985"/>
-        </w:tabs>
-        <w:jc w:val="both"/>
-      </w:pPr>
-      <w:r>
-        <w:t xml:space="preserve">A decade </w:t>
-      </w:r>
-      <w:proofErr w:type="gramStart"/>
-      <w:r>
-        <w:t>ago</w:t>
-      </w:r>
-      <w:proofErr w:type="gramEnd"/>
-      <w:r>
-        <w:t xml:space="preserve"> would have been the perfect time to begin, but life has its own rhythm, and the second-best time to start is always </w:t>
+        <w:t xml:space="preserve"> Novulyn</w:t>
+      </w:r>
+    </w:p>
+    <w:p>
+      <w:pPr>
+        <w:tabs>
+          <w:tab w:val="left" w:pos="985"/>
+        </w:tabs>
+        <w:jc w:val="both"/>
+      </w:pPr>
+      <w:r>
+        <w:t xml:space="preserve">A decade ago would have been the perfect time to begin, but life has its own rhythm, and the second-best time to start is always </w:t>
       </w:r>
       <w:r>
         <w:rPr>
@@ -1051,15 +923,7 @@
       </w:pPr>
       <w:r>
         <w:lastRenderedPageBreak/>
-        <w:t xml:space="preserve">Our mission is clear: to connect the dots and provide seamless solutions that transcend boundaries. This vision gave birth to </w:t>
-      </w:r>
-      <w:proofErr w:type="spellStart"/>
-      <w:r>
-        <w:t>Novulyn</w:t>
-      </w:r>
-      <w:proofErr w:type="spellEnd"/>
-      <w:r>
-        <w:t>—a name that represents innovation, resilience, and boundless possibilities.</w:t>
+        <w:t>Our mission is clear: to connect the dots and provide seamless solutions that transcend boundaries. This vision gave birth to Novulyn—a name that represents innovation, resilience, and boundless possibilities.</w:t>
       </w:r>
     </w:p>
     <w:p>
@@ -1097,15 +961,7 @@
         <w:jc w:val="both"/>
       </w:pPr>
       <w:r>
-        <w:t xml:space="preserve">At </w:t>
-      </w:r>
-      <w:proofErr w:type="spellStart"/>
-      <w:r>
-        <w:t>Novulyn</w:t>
-      </w:r>
-      <w:proofErr w:type="spellEnd"/>
-      <w:r>
-        <w:t>, we’re not just building solutions; we’re shaping futures, forging connections, and turning dreams into enduring realities. Because we believe in one simple truth: the best journeys are made together.</w:t>
+        <w:t>At Novulyn, we’re not just building solutions; we’re shaping futures, forging connections, and turning dreams into enduring realities. Because we believe in one simple truth: the best journeys are made together.</w:t>
       </w:r>
     </w:p>
     <w:p>

</xml_diff>